<commit_message>
Diagramas Modulo Eventos - Secuecia
</commit_message>
<xml_diff>
--- a/Design/DescripcionesCU/CU01 - Crear nuevo evento.docx
+++ b/Design/DescripcionesCU/CU01 - Crear nuevo evento.docx
@@ -691,31 +691,22 @@
                 <w:sz w:val="24"/>
                 <w:szCs w:val="24"/>
               </w:rPr>
-              <w:t>n de la base de datos y muestra un mensaje “</w:t>
-            </w:r>
-            <w:bookmarkStart w:id="0" w:name="_GoBack"/>
-            <w:r>
-              <w:rPr>
-                <w:sz w:val="24"/>
-                <w:szCs w:val="24"/>
-              </w:rPr>
-              <w:t xml:space="preserve">Error al </w:t>
-            </w:r>
-            <w:r>
-              <w:rPr>
-                <w:sz w:val="24"/>
-                <w:szCs w:val="24"/>
-              </w:rPr>
-              <w:t>guardar</w:t>
-            </w:r>
-            <w:r>
-              <w:rPr>
-                <w:sz w:val="24"/>
-                <w:szCs w:val="24"/>
-              </w:rPr>
-              <w:t xml:space="preserve"> información de la BD”.</w:t>
-            </w:r>
-            <w:bookmarkEnd w:id="0"/>
+              <w:t xml:space="preserve">n de la base de datos y muestra un mensaje “Error </w:t>
+            </w:r>
+            <w:r>
+              <w:rPr>
+                <w:sz w:val="24"/>
+                <w:szCs w:val="24"/>
+              </w:rPr>
+              <w:t>en la conexión con la</w:t>
+            </w:r>
+            <w:r>
+              <w:rPr>
+                <w:sz w:val="24"/>
+                <w:szCs w:val="24"/>
+              </w:rPr>
+              <w:t xml:space="preserve"> BD”.</w:t>
+            </w:r>
           </w:p>
         </w:tc>
       </w:tr>

</xml_diff>